<commit_message>
updated skills API docs and created skill-category API documentation
</commit_message>
<xml_diff>
--- a/server/API docs/SkillSwap Skills API Documentation.docx
+++ b/server/API docs/SkillSwap Skills API Documentation.docx
@@ -1,6 +1,6 @@
 
 <file path=word/document.xml><?xml version="1.0" encoding="utf-8"?>
-<w:document xmlns:wpc="http://schemas.microsoft.com/office/word/2010/wordprocessingCanvas" xmlns:cx="http://schemas.microsoft.com/office/drawing/2014/chartex" xmlns:cx1="http://schemas.microsoft.com/office/drawing/2015/9/8/chartex" xmlns:cx2="http://schemas.microsoft.com/office/drawing/2015/10/21/chartex" xmlns:cx3="http://schemas.microsoft.com/office/drawing/2016/5/9/chartex" xmlns:cx4="http://schemas.microsoft.com/office/drawing/2016/5/10/chartex" xmlns:cx5="http://schemas.microsoft.com/office/drawing/2016/5/11/chartex" xmlns:cx6="http://schemas.microsoft.com/office/drawing/2016/5/12/chartex" xmlns:cx7="http://schemas.microsoft.com/office/drawing/2016/5/13/chartex" xmlns:cx8="http://schemas.microsoft.com/office/drawing/2016/5/14/chartex" xmlns:mc="http://schemas.openxmlformats.org/markup-compatibility/2006" xmlns:aink="http://schemas.microsoft.com/office/drawing/2016/ink" xmlns:am3d="http://schemas.microsoft.com/office/drawing/2017/model3d" xmlns:o="urn:schemas-microsoft-com:office:office" xmlns:oel="http://schemas.microsoft.com/office/2019/extlst" xmlns:r="http://schemas.openxmlformats.org/officeDocument/2006/relationships" xmlns:m="http://schemas.openxmlformats.org/officeDocument/2006/math" xmlns:v="urn:schemas-microsoft-com:vml" xmlns:wp14="http://schemas.microsoft.com/office/word/2010/wordprocessingDrawing" xmlns:wp="http://schemas.openxmlformats.org/drawingml/2006/wordprocessingDrawing" xmlns:w10="urn:schemas-microsoft-com:office:word" xmlns:w="http://schemas.openxmlformats.org/wordprocessingml/2006/main" xmlns:w14="http://schemas.microsoft.com/office/word/2010/wordml" xmlns:w15="http://schemas.microsoft.com/office/word/2012/wordml" xmlns:w16cex="http://schemas.microsoft.com/office/word/2018/wordml/cex" xmlns:w16cid="http://schemas.microsoft.com/office/word/2016/wordml/cid" xmlns:w16="http://schemas.microsoft.com/office/word/2018/wordml" xmlns:w16sdtdh="http://schemas.microsoft.com/office/word/2020/wordml/sdtdatahash" xmlns:w16se="http://schemas.microsoft.com/office/word/2015/wordml/symex" xmlns:wpg="http://schemas.microsoft.com/office/word/2010/wordprocessingGroup" xmlns:wpi="http://schemas.microsoft.com/office/word/2010/wordprocessingInk" xmlns:wne="http://schemas.microsoft.com/office/word/2006/wordml" xmlns:wps="http://schemas.microsoft.com/office/word/2010/wordprocessingShape" mc:Ignorable="w14 w15 w16se w16cid w16 w16cex w16sdtdh wp14">
+<w:document xmlns:wpc="http://schemas.microsoft.com/office/word/2010/wordprocessingCanvas" xmlns:cx="http://schemas.microsoft.com/office/drawing/2014/chartex" xmlns:cx1="http://schemas.microsoft.com/office/drawing/2015/9/8/chartex" xmlns:cx2="http://schemas.microsoft.com/office/drawing/2015/10/21/chartex" xmlns:cx3="http://schemas.microsoft.com/office/drawing/2016/5/9/chartex" xmlns:cx4="http://schemas.microsoft.com/office/drawing/2016/5/10/chartex" xmlns:cx5="http://schemas.microsoft.com/office/drawing/2016/5/11/chartex" xmlns:cx6="http://schemas.microsoft.com/office/drawing/2016/5/12/chartex" xmlns:cx7="http://schemas.microsoft.com/office/drawing/2016/5/13/chartex" xmlns:cx8="http://schemas.microsoft.com/office/drawing/2016/5/14/chartex" xmlns:mc="http://schemas.openxmlformats.org/markup-compatibility/2006" xmlns:aink="http://schemas.microsoft.com/office/drawing/2016/ink" xmlns:am3d="http://schemas.microsoft.com/office/drawing/2017/model3d" xmlns:o="urn:schemas-microsoft-com:office:office" xmlns:oel="http://schemas.microsoft.com/office/2019/extlst" xmlns:r="http://schemas.openxmlformats.org/officeDocument/2006/relationships" xmlns:m="http://schemas.openxmlformats.org/officeDocument/2006/math" xmlns:v="urn:schemas-microsoft-com:vml" xmlns:wp14="http://schemas.microsoft.com/office/word/2010/wordprocessingDrawing" xmlns:wp="http://schemas.openxmlformats.org/drawingml/2006/wordprocessingDrawing" xmlns:w10="urn:schemas-microsoft-com:office:word" xmlns:w="http://schemas.openxmlformats.org/wordprocessingml/2006/main" xmlns:w14="http://schemas.microsoft.com/office/word/2010/wordml" xmlns:w15="http://schemas.microsoft.com/office/word/2012/wordml" xmlns:w16cex="http://schemas.microsoft.com/office/word/2018/wordml/cex" xmlns:w16cid="http://schemas.microsoft.com/office/word/2016/wordml/cid" xmlns:w16="http://schemas.microsoft.com/office/word/2018/wordml" xmlns:w16du="http://schemas.microsoft.com/office/word/2023/wordml/word16du" xmlns:w16sdtdh="http://schemas.microsoft.com/office/word/2020/wordml/sdtdatahash" xmlns:w16se="http://schemas.microsoft.com/office/word/2015/wordml/symex" xmlns:wpg="http://schemas.microsoft.com/office/word/2010/wordprocessingGroup" xmlns:wpi="http://schemas.microsoft.com/office/word/2010/wordprocessingInk" xmlns:wne="http://schemas.microsoft.com/office/word/2006/wordml" xmlns:wps="http://schemas.microsoft.com/office/word/2010/wordprocessingShape" mc:Ignorable="w14 w15 w16se w16cid w16 w16cex w16sdtdh w16du wp14">
   <w:body>
     <w:p>
       <w:pPr>
@@ -361,6 +361,37 @@
     <w:p>
       <w:pPr>
         <w:numPr>
+          <w:ilvl w:val="1"/>
+          <w:numId w:val="7"/>
+        </w:numPr>
+        <w:rPr>
+          <w:lang w:val="en-US"/>
+        </w:rPr>
+      </w:pPr>
+      <w:r>
+        <w:rPr>
+          <w:b/>
+          <w:bCs/>
+          <w:lang w:val="en-US"/>
+        </w:rPr>
+        <w:t>category</w:t>
+      </w:r>
+      <w:r>
+        <w:rPr>
+          <w:lang w:val="en-US"/>
+        </w:rPr>
+        <w:t>:</w:t>
+      </w:r>
+      <w:r>
+        <w:rPr>
+          <w:lang w:val="en-US"/>
+        </w:rPr>
+        <w:t xml:space="preserve"> String (required) – the Object ID of the corresponding skill category</w:t>
+      </w:r>
+    </w:p>
+    <w:p>
+      <w:pPr>
+        <w:numPr>
           <w:ilvl w:val="0"/>
           <w:numId w:val="7"/>
         </w:numPr>
@@ -817,7 +848,41 @@
           <w:bCs/>
           <w:lang w:val="en-US"/>
         </w:rPr>
-        <w:t>", "name": "Skill Name" }</w:t>
+        <w:t>", "name": "Skill Name"</w:t>
+      </w:r>
+      <w:r>
+        <w:rPr>
+          <w:b/>
+          <w:bCs/>
+          <w:lang w:val="en-US"/>
+        </w:rPr>
+        <w:t>, “category”: “</w:t>
+      </w:r>
+      <w:proofErr w:type="spellStart"/>
+      <w:r>
+        <w:rPr>
+          <w:b/>
+          <w:bCs/>
+          <w:lang w:val="en-US"/>
+        </w:rPr>
+        <w:t>ObjectID</w:t>
+      </w:r>
+      <w:proofErr w:type="spellEnd"/>
+      <w:r>
+        <w:rPr>
+          <w:b/>
+          <w:bCs/>
+          <w:lang w:val="en-US"/>
+        </w:rPr>
+        <w:t xml:space="preserve"> of category”</w:t>
+      </w:r>
+      <w:r>
+        <w:rPr>
+          <w:b/>
+          <w:bCs/>
+          <w:lang w:val="en-US"/>
+        </w:rPr>
+        <w:t xml:space="preserve"> }</w:t>
       </w:r>
     </w:p>
     <w:p>
@@ -832,6 +897,7 @@
           <w:b/>
           <w:bCs/>
         </w:rPr>
+        <w:lastRenderedPageBreak/>
         <w:t>Error Response:</w:t>
       </w:r>
     </w:p>
@@ -874,7 +940,6 @@
           <w:bCs/>
           <w:lang w:val="en-US"/>
         </w:rPr>
-        <w:lastRenderedPageBreak/>
         <w:t>Content:</w:t>
       </w:r>
       <w:r>
@@ -1177,7 +1242,57 @@
           <w:bCs/>
           <w:lang w:val="en-US"/>
         </w:rPr>
-        <w:t xml:space="preserve">    { "_id": "skillId1", "name": "Skill Name 1" },</w:t>
+        <w:t xml:space="preserve">    { "_id": "skillId1", "name": "Skill Name 1"</w:t>
+      </w:r>
+      <w:r>
+        <w:rPr>
+          <w:b/>
+          <w:bCs/>
+          <w:lang w:val="en-US"/>
+        </w:rPr>
+        <w:t xml:space="preserve">, </w:t>
+      </w:r>
+      <w:r>
+        <w:rPr>
+          <w:b/>
+          <w:bCs/>
+          <w:lang w:val="en-US"/>
+        </w:rPr>
+        <w:t>“category”: “</w:t>
+      </w:r>
+      <w:proofErr w:type="spellStart"/>
+      <w:r>
+        <w:rPr>
+          <w:b/>
+          <w:bCs/>
+          <w:lang w:val="en-US"/>
+        </w:rPr>
+        <w:t>ObjectID</w:t>
+      </w:r>
+      <w:proofErr w:type="spellEnd"/>
+      <w:r>
+        <w:rPr>
+          <w:b/>
+          <w:bCs/>
+          <w:lang w:val="en-US"/>
+        </w:rPr>
+        <w:t xml:space="preserve"> of category”</w:t>
+      </w:r>
+      <w:r>
+        <w:rPr>
+          <w:b/>
+          <w:bCs/>
+          <w:lang w:val="en-US"/>
+        </w:rPr>
+        <w:t xml:space="preserve"> </w:t>
+      </w:r>
+      <w:r>
+        <w:rPr>
+          <w:b/>
+          <w:bCs/>
+          <w:lang w:val="en-US"/>
+        </w:rPr>
+        <w:t xml:space="preserve"> },</w:t>
       </w:r>
     </w:p>
     <w:p>
@@ -1195,7 +1310,57 @@
           <w:bCs/>
           <w:lang w:val="en-US"/>
         </w:rPr>
-        <w:t xml:space="preserve">    { "_id": "skillId2", "name": "Skill Name 2" },</w:t>
+        <w:t xml:space="preserve">    { "_id": "skillId2", "name": "Skill Name 2"</w:t>
+      </w:r>
+      <w:r>
+        <w:rPr>
+          <w:b/>
+          <w:bCs/>
+          <w:lang w:val="en-US"/>
+        </w:rPr>
+        <w:t xml:space="preserve">, </w:t>
+      </w:r>
+      <w:r>
+        <w:rPr>
+          <w:b/>
+          <w:bCs/>
+          <w:lang w:val="en-US"/>
+        </w:rPr>
+        <w:t>“category”: “</w:t>
+      </w:r>
+      <w:proofErr w:type="spellStart"/>
+      <w:r>
+        <w:rPr>
+          <w:b/>
+          <w:bCs/>
+          <w:lang w:val="en-US"/>
+        </w:rPr>
+        <w:t>ObjectID</w:t>
+      </w:r>
+      <w:proofErr w:type="spellEnd"/>
+      <w:r>
+        <w:rPr>
+          <w:b/>
+          <w:bCs/>
+          <w:lang w:val="en-US"/>
+        </w:rPr>
+        <w:t xml:space="preserve"> of category”</w:t>
+      </w:r>
+      <w:r>
+        <w:rPr>
+          <w:b/>
+          <w:bCs/>
+          <w:lang w:val="en-US"/>
+        </w:rPr>
+        <w:t xml:space="preserve"> </w:t>
+      </w:r>
+      <w:r>
+        <w:rPr>
+          <w:b/>
+          <w:bCs/>
+          <w:lang w:val="en-US"/>
+        </w:rPr>
+        <w:t xml:space="preserve"> },</w:t>
       </w:r>
     </w:p>
     <w:p>
@@ -1587,6 +1752,7 @@
           <w:bCs/>
           <w:lang w:val="en-US"/>
         </w:rPr>
+        <w:lastRenderedPageBreak/>
         <w:t>Body Parameters:</w:t>
       </w:r>
       <w:r>
@@ -1668,7 +1834,6 @@
           <w:bCs/>
           <w:lang w:val="en-US"/>
         </w:rPr>
-        <w:lastRenderedPageBreak/>
         <w:t>Content Example:</w:t>
       </w:r>
       <w:r>
@@ -2245,7 +2410,7 @@
 </file>
 
 <file path=word/numbering.xml><?xml version="1.0" encoding="utf-8"?>
-<w:numbering xmlns:wpc="http://schemas.microsoft.com/office/word/2010/wordprocessingCanvas" xmlns:cx="http://schemas.microsoft.com/office/drawing/2014/chartex" xmlns:cx1="http://schemas.microsoft.com/office/drawing/2015/9/8/chartex" xmlns:cx2="http://schemas.microsoft.com/office/drawing/2015/10/21/chartex" xmlns:cx3="http://schemas.microsoft.com/office/drawing/2016/5/9/chartex" xmlns:cx4="http://schemas.microsoft.com/office/drawing/2016/5/10/chartex" xmlns:cx5="http://schemas.microsoft.com/office/drawing/2016/5/11/chartex" xmlns:cx6="http://schemas.microsoft.com/office/drawing/2016/5/12/chartex" xmlns:cx7="http://schemas.microsoft.com/office/drawing/2016/5/13/chartex" xmlns:cx8="http://schemas.microsoft.com/office/drawing/2016/5/14/chartex" xmlns:mc="http://schemas.openxmlformats.org/markup-compatibility/2006" xmlns:aink="http://schemas.microsoft.com/office/drawing/2016/ink" xmlns:am3d="http://schemas.microsoft.com/office/drawing/2017/model3d" xmlns:o="urn:schemas-microsoft-com:office:office" xmlns:oel="http://schemas.microsoft.com/office/2019/extlst" xmlns:r="http://schemas.openxmlformats.org/officeDocument/2006/relationships" xmlns:m="http://schemas.openxmlformats.org/officeDocument/2006/math" xmlns:v="urn:schemas-microsoft-com:vml" xmlns:wp14="http://schemas.microsoft.com/office/word/2010/wordprocessingDrawing" xmlns:wp="http://schemas.openxmlformats.org/drawingml/2006/wordprocessingDrawing" xmlns:w10="urn:schemas-microsoft-com:office:word" xmlns:w="http://schemas.openxmlformats.org/wordprocessingml/2006/main" xmlns:w14="http://schemas.microsoft.com/office/word/2010/wordml" xmlns:w15="http://schemas.microsoft.com/office/word/2012/wordml" xmlns:w16cex="http://schemas.microsoft.com/office/word/2018/wordml/cex" xmlns:w16cid="http://schemas.microsoft.com/office/word/2016/wordml/cid" xmlns:w16="http://schemas.microsoft.com/office/word/2018/wordml" xmlns:w16sdtdh="http://schemas.microsoft.com/office/word/2020/wordml/sdtdatahash" xmlns:w16se="http://schemas.microsoft.com/office/word/2015/wordml/symex" xmlns:wpg="http://schemas.microsoft.com/office/word/2010/wordprocessingGroup" xmlns:wpi="http://schemas.microsoft.com/office/word/2010/wordprocessingInk" xmlns:wne="http://schemas.microsoft.com/office/word/2006/wordml" xmlns:wps="http://schemas.microsoft.com/office/word/2010/wordprocessingShape" mc:Ignorable="w14 w15 w16se w16cid w16 w16cex w16sdtdh wp14">
+<w:numbering xmlns:wpc="http://schemas.microsoft.com/office/word/2010/wordprocessingCanvas" xmlns:cx="http://schemas.microsoft.com/office/drawing/2014/chartex" xmlns:cx1="http://schemas.microsoft.com/office/drawing/2015/9/8/chartex" xmlns:cx2="http://schemas.microsoft.com/office/drawing/2015/10/21/chartex" xmlns:cx3="http://schemas.microsoft.com/office/drawing/2016/5/9/chartex" xmlns:cx4="http://schemas.microsoft.com/office/drawing/2016/5/10/chartex" xmlns:cx5="http://schemas.microsoft.com/office/drawing/2016/5/11/chartex" xmlns:cx6="http://schemas.microsoft.com/office/drawing/2016/5/12/chartex" xmlns:cx7="http://schemas.microsoft.com/office/drawing/2016/5/13/chartex" xmlns:cx8="http://schemas.microsoft.com/office/drawing/2016/5/14/chartex" xmlns:mc="http://schemas.openxmlformats.org/markup-compatibility/2006" xmlns:aink="http://schemas.microsoft.com/office/drawing/2016/ink" xmlns:am3d="http://schemas.microsoft.com/office/drawing/2017/model3d" xmlns:o="urn:schemas-microsoft-com:office:office" xmlns:oel="http://schemas.microsoft.com/office/2019/extlst" xmlns:r="http://schemas.openxmlformats.org/officeDocument/2006/relationships" xmlns:m="http://schemas.openxmlformats.org/officeDocument/2006/math" xmlns:v="urn:schemas-microsoft-com:vml" xmlns:wp14="http://schemas.microsoft.com/office/word/2010/wordprocessingDrawing" xmlns:wp="http://schemas.openxmlformats.org/drawingml/2006/wordprocessingDrawing" xmlns:w10="urn:schemas-microsoft-com:office:word" xmlns:w="http://schemas.openxmlformats.org/wordprocessingml/2006/main" xmlns:w14="http://schemas.microsoft.com/office/word/2010/wordml" xmlns:w15="http://schemas.microsoft.com/office/word/2012/wordml" xmlns:w16cex="http://schemas.microsoft.com/office/word/2018/wordml/cex" xmlns:w16cid="http://schemas.microsoft.com/office/word/2016/wordml/cid" xmlns:w16="http://schemas.microsoft.com/office/word/2018/wordml" xmlns:w16du="http://schemas.microsoft.com/office/word/2023/wordml/word16du" xmlns:w16sdtdh="http://schemas.microsoft.com/office/word/2020/wordml/sdtdatahash" xmlns:w16se="http://schemas.microsoft.com/office/word/2015/wordml/symex" xmlns:wpg="http://schemas.microsoft.com/office/word/2010/wordprocessingGroup" xmlns:wpi="http://schemas.microsoft.com/office/word/2010/wordprocessingInk" xmlns:wne="http://schemas.microsoft.com/office/word/2006/wordml" xmlns:wps="http://schemas.microsoft.com/office/word/2010/wordprocessingShape" mc:Ignorable="w14 w15 w16se w16cid w16 w16cex w16sdtdh w16du wp14">
   <w:abstractNum w:abstractNumId="0" w15:restartNumberingAfterBreak="0">
     <w:nsid w:val="03963F5D"/>
     <w:multiLevelType w:val="multilevel"/>
@@ -4226,7 +4391,7 @@
 </file>
 
 <file path=word/styles.xml><?xml version="1.0" encoding="utf-8"?>
-<w:styles xmlns:mc="http://schemas.openxmlformats.org/markup-compatibility/2006" xmlns:r="http://schemas.openxmlformats.org/officeDocument/2006/relationships" xmlns:w="http://schemas.openxmlformats.org/wordprocessingml/2006/main" xmlns:w14="http://schemas.microsoft.com/office/word/2010/wordml" xmlns:w15="http://schemas.microsoft.com/office/word/2012/wordml" xmlns:w16cex="http://schemas.microsoft.com/office/word/2018/wordml/cex" xmlns:w16cid="http://schemas.microsoft.com/office/word/2016/wordml/cid" xmlns:w16="http://schemas.microsoft.com/office/word/2018/wordml" xmlns:w16sdtdh="http://schemas.microsoft.com/office/word/2020/wordml/sdtdatahash" xmlns:w16se="http://schemas.microsoft.com/office/word/2015/wordml/symex" mc:Ignorable="w14 w15 w16se w16cid w16 w16cex w16sdtdh">
+<w:styles xmlns:mc="http://schemas.openxmlformats.org/markup-compatibility/2006" xmlns:r="http://schemas.openxmlformats.org/officeDocument/2006/relationships" xmlns:w="http://schemas.openxmlformats.org/wordprocessingml/2006/main" xmlns:w14="http://schemas.microsoft.com/office/word/2010/wordml" xmlns:w15="http://schemas.microsoft.com/office/word/2012/wordml" xmlns:w16cex="http://schemas.microsoft.com/office/word/2018/wordml/cex" xmlns:w16cid="http://schemas.microsoft.com/office/word/2016/wordml/cid" xmlns:w16="http://schemas.microsoft.com/office/word/2018/wordml" xmlns:w16du="http://schemas.microsoft.com/office/word/2023/wordml/word16du" xmlns:w16sdtdh="http://schemas.microsoft.com/office/word/2020/wordml/sdtdatahash" xmlns:w16se="http://schemas.microsoft.com/office/word/2015/wordml/symex" mc:Ignorable="w14 w15 w16se w16cid w16 w16cex w16sdtdh w16du">
   <w:docDefaults>
     <w:rPrDefault>
       <w:rPr>
@@ -4828,6 +4993,7 @@
   <w:style w:type="character" w:default="1" w:styleId="Absatz-Standardschriftart">
     <w:name w:val="Default Paragraph Font"/>
     <w:uiPriority w:val="1"/>
+    <w:semiHidden/>
     <w:unhideWhenUsed/>
   </w:style>
   <w:style w:type="table" w:default="1" w:styleId="NormaleTabelle">

</xml_diff>